<commit_message>
Se realizaron las pruebas de regresión correspondientes a los CUs: - Gestionar Plan (Vinculacion Plan - Asignatura y Vinculacion Asignatura y correlativas). - Seguir Programa Ambos CU estan aprobados. Tambien se elimina archivo "vigenciaProgramas" ya que era un prototipo de pantalla y no es usado en el sistema.
</commit_message>
<xml_diff>
--- a/Construcción/Documentación Pruebas/Caso de Prueba - Seguir Programa.docx
+++ b/Construcción/Documentación Pruebas/Caso de Prueba - Seguir Programa.docx
@@ -109,6 +109,7 @@
             <w:dataBinding w:prefixMappings="xmlns:ns0='http://schemas.openxmlformats.org/package/2006/metadata/core-properties' xmlns:ns1='http://purl.org/dc/elements/1.1/'" w:xpath="/ns0:coreProperties[1]/ns1:title[1]" w:storeItemID="{6C3C8BC8-F283-45AE-878A-BAB7291924A1}"/>
             <w:text/>
           </w:sdtPr>
+          <w:sdtEndPr/>
           <w:sdtContent>
             <w:p>
               <w:pPr>
@@ -179,6 +180,7 @@
             <w:dataBinding w:prefixMappings="xmlns:ns0='http://schemas.openxmlformats.org/package/2006/metadata/core-properties' xmlns:ns1='http://purl.org/dc/elements/1.1/'" w:xpath="/ns0:coreProperties[1]/ns1:subject[1]" w:storeItemID="{6C3C8BC8-F283-45AE-878A-BAB7291924A1}"/>
             <w:text/>
           </w:sdtPr>
+          <w:sdtEndPr/>
           <w:sdtContent>
             <w:p>
               <w:pPr>
@@ -230,6 +232,7 @@
             <w:dataBinding w:prefixMappings="xmlns:ns0='http://schemas.openxmlformats.org/officeDocument/2006/extended-properties' " w:xpath="/ns0:Properties[1]/ns0:Company[1]" w:storeItemID="{6668398D-A668-4E3E-A5EB-62B293D839F1}"/>
             <w:text/>
           </w:sdtPr>
+          <w:sdtEndPr/>
           <w:sdtContent>
             <w:p>
               <w:pPr>
@@ -259,6 +262,7 @@
             <w:dataBinding w:prefixMappings="xmlns:ns0='http://schemas.openxmlformats.org/package/2006/metadata/core-properties' xmlns:ns1='http://purl.org/dc/elements/1.1/'" w:xpath="/ns0:coreProperties[1]/ns1:creator[1]" w:storeItemID="{6C3C8BC8-F283-45AE-878A-BAB7291924A1}"/>
             <w:text/>
           </w:sdtPr>
+          <w:sdtEndPr/>
           <w:sdtContent>
             <w:p>
               <w:pPr>
@@ -575,6 +579,7 @@
           <w:docPartUnique/>
         </w:docPartObj>
       </w:sdtPr>
+      <w:sdtEndPr/>
       <w:sdtContent>
         <w:p>
           <w:pPr>
@@ -584,12 +589,7 @@
             </w:tabs>
           </w:pPr>
           <w:r>
-            <w:t xml:space="preserve">Tabla </w:t>
-          </w:r>
-          <w:bookmarkStart w:id="0" w:name="_GoBack"/>
-          <w:bookmarkEnd w:id="0"/>
-          <w:r>
-            <w:t>de contenido</w:t>
+            <w:t>Tabla de contenido</w:t>
           </w:r>
         </w:p>
         <w:p>
@@ -6348,6 +6348,7 @@
         <w:dataBinding w:prefixMappings="xmlns:ns0='http://purl.org/dc/elements/1.1/' xmlns:ns1='http://schemas.openxmlformats.org/package/2006/metadata/core-properties' " w:xpath="/ns1:coreProperties[1]/ns0:title[1]" w:storeItemID="{6C3C8BC8-F283-45AE-878A-BAB7291924A1}"/>
         <w:text/>
       </w:sdtPr>
+      <w:sdtEndPr/>
       <w:sdtContent>
         <w:p>
           <w:pPr>
@@ -6377,14 +6378,14 @@
       <w:r>
         <w:t xml:space="preserve"> </w:t>
       </w:r>
-      <w:bookmarkStart w:id="1" w:name="_Toc42112963"/>
+      <w:bookmarkStart w:id="0" w:name="_Toc42112963"/>
       <w:r>
         <w:rPr>
           <w:bCs w:val="0"/>
         </w:rPr>
         <w:t>Casos de Prueba: Prueba 01 - Inicial</w:t>
       </w:r>
-      <w:bookmarkEnd w:id="1"/>
+      <w:bookmarkEnd w:id="0"/>
       <w:r>
         <w:rPr>
           <w:bCs w:val="0"/>
@@ -6396,7 +6397,7 @@
       <w:pPr>
         <w:pStyle w:val="PSI-Ttulo2"/>
       </w:pPr>
-      <w:bookmarkStart w:id="2" w:name="_Toc29278830"/>
+      <w:bookmarkStart w:id="1" w:name="_Toc29278830"/>
     </w:p>
     <w:p>
       <w:pPr>
@@ -6407,11 +6408,11 @@
           <w:szCs w:val="28"/>
         </w:rPr>
       </w:pPr>
-      <w:bookmarkStart w:id="3" w:name="_Toc42112964"/>
+      <w:bookmarkStart w:id="2" w:name="_Toc42112964"/>
       <w:r>
         <w:t>Caso de Prueba P001</w:t>
       </w:r>
-      <w:bookmarkEnd w:id="3"/>
+      <w:bookmarkEnd w:id="2"/>
     </w:p>
     <w:p>
       <w:r>
@@ -6428,11 +6429,11 @@
       <w:pPr>
         <w:pStyle w:val="PSI-Ttulo3"/>
       </w:pPr>
-      <w:bookmarkStart w:id="4" w:name="_Toc42112965"/>
+      <w:bookmarkStart w:id="3" w:name="_Toc42112965"/>
       <w:r>
         <w:t>Descripción</w:t>
       </w:r>
-      <w:bookmarkEnd w:id="4"/>
+      <w:bookmarkEnd w:id="3"/>
       <w:r>
         <w:t xml:space="preserve"> </w:t>
       </w:r>
@@ -6458,11 +6459,11 @@
       <w:pPr>
         <w:pStyle w:val="PSI-Ttulo3"/>
       </w:pPr>
-      <w:bookmarkStart w:id="5" w:name="_Toc42112966"/>
+      <w:bookmarkStart w:id="4" w:name="_Toc42112966"/>
       <w:r>
         <w:t>Evaluación de la Prueba</w:t>
       </w:r>
-      <w:bookmarkEnd w:id="5"/>
+      <w:bookmarkEnd w:id="4"/>
       <w:r>
         <w:t xml:space="preserve"> </w:t>
       </w:r>
@@ -7584,11 +7585,11 @@
           <w:szCs w:val="28"/>
         </w:rPr>
       </w:pPr>
-      <w:bookmarkStart w:id="6" w:name="_Toc42112967"/>
+      <w:bookmarkStart w:id="5" w:name="_Toc42112967"/>
       <w:r>
         <w:t>Caso de Prueba P002</w:t>
       </w:r>
-      <w:bookmarkEnd w:id="6"/>
+      <w:bookmarkEnd w:id="5"/>
     </w:p>
     <w:p>
       <w:r>
@@ -7604,11 +7605,11 @@
       <w:pPr>
         <w:pStyle w:val="PSI-Ttulo3"/>
       </w:pPr>
-      <w:bookmarkStart w:id="7" w:name="_Toc42112968"/>
+      <w:bookmarkStart w:id="6" w:name="_Toc42112968"/>
       <w:r>
         <w:t>Descripción</w:t>
       </w:r>
-      <w:bookmarkEnd w:id="7"/>
+      <w:bookmarkEnd w:id="6"/>
       <w:r>
         <w:t xml:space="preserve"> </w:t>
       </w:r>
@@ -7651,11 +7652,11 @@
       <w:pPr>
         <w:pStyle w:val="PSI-Ttulo3"/>
       </w:pPr>
-      <w:bookmarkStart w:id="8" w:name="_Toc42112969"/>
+      <w:bookmarkStart w:id="7" w:name="_Toc42112969"/>
       <w:r>
         <w:t>Evaluación de la Prueba</w:t>
       </w:r>
-      <w:bookmarkEnd w:id="8"/>
+      <w:bookmarkEnd w:id="7"/>
       <w:r>
         <w:t xml:space="preserve"> </w:t>
       </w:r>
@@ -10467,28 +10468,28 @@
           <w:szCs w:val="28"/>
         </w:rPr>
       </w:pPr>
-      <w:bookmarkStart w:id="9" w:name="_Toc36303955"/>
-      <w:bookmarkStart w:id="10" w:name="_Toc42112970"/>
+      <w:bookmarkStart w:id="8" w:name="_Toc36303955"/>
+      <w:bookmarkStart w:id="9" w:name="_Toc42112970"/>
       <w:r>
         <w:t>Caso de Prueba P00</w:t>
       </w:r>
-      <w:bookmarkEnd w:id="9"/>
+      <w:bookmarkEnd w:id="8"/>
       <w:r>
         <w:t>3</w:t>
       </w:r>
-      <w:bookmarkEnd w:id="10"/>
+      <w:bookmarkEnd w:id="9"/>
     </w:p>
     <w:p>
       <w:pPr>
         <w:pStyle w:val="PSI-Ttulo3"/>
       </w:pPr>
-      <w:bookmarkStart w:id="11" w:name="_Toc36303956"/>
-      <w:bookmarkStart w:id="12" w:name="_Toc42112971"/>
+      <w:bookmarkStart w:id="10" w:name="_Toc36303956"/>
+      <w:bookmarkStart w:id="11" w:name="_Toc42112971"/>
       <w:r>
         <w:t>Descripción</w:t>
       </w:r>
+      <w:bookmarkEnd w:id="10"/>
       <w:bookmarkEnd w:id="11"/>
-      <w:bookmarkEnd w:id="12"/>
       <w:r>
         <w:t xml:space="preserve"> </w:t>
       </w:r>
@@ -10511,13 +10512,13 @@
       <w:pPr>
         <w:pStyle w:val="PSI-Ttulo3"/>
       </w:pPr>
-      <w:bookmarkStart w:id="13" w:name="_Toc36303957"/>
-      <w:bookmarkStart w:id="14" w:name="_Toc42112972"/>
+      <w:bookmarkStart w:id="12" w:name="_Toc36303957"/>
+      <w:bookmarkStart w:id="13" w:name="_Toc42112972"/>
       <w:r>
         <w:t>Evaluación de la Prueba</w:t>
       </w:r>
+      <w:bookmarkEnd w:id="12"/>
       <w:bookmarkEnd w:id="13"/>
-      <w:bookmarkEnd w:id="14"/>
       <w:r>
         <w:t xml:space="preserve"> </w:t>
       </w:r>
@@ -12727,16 +12728,16 @@
           <w:szCs w:val="28"/>
         </w:rPr>
       </w:pPr>
-      <w:bookmarkStart w:id="15" w:name="_Toc36303958"/>
-      <w:bookmarkStart w:id="16" w:name="_Toc42112973"/>
+      <w:bookmarkStart w:id="14" w:name="_Toc36303958"/>
+      <w:bookmarkStart w:id="15" w:name="_Toc42112973"/>
       <w:r>
         <w:t>Caso de Prueba P00</w:t>
       </w:r>
-      <w:bookmarkEnd w:id="15"/>
+      <w:bookmarkEnd w:id="14"/>
       <w:r>
         <w:t>4</w:t>
       </w:r>
-      <w:bookmarkEnd w:id="16"/>
+      <w:bookmarkEnd w:id="15"/>
     </w:p>
     <w:p>
       <w:pPr>
@@ -12747,13 +12748,13 @@
       <w:pPr>
         <w:pStyle w:val="PSI-Ttulo3"/>
       </w:pPr>
-      <w:bookmarkStart w:id="17" w:name="_Toc36303959"/>
-      <w:bookmarkStart w:id="18" w:name="_Toc42112974"/>
+      <w:bookmarkStart w:id="16" w:name="_Toc36303959"/>
+      <w:bookmarkStart w:id="17" w:name="_Toc42112974"/>
       <w:r>
         <w:t>Descripción</w:t>
       </w:r>
+      <w:bookmarkEnd w:id="16"/>
       <w:bookmarkEnd w:id="17"/>
-      <w:bookmarkEnd w:id="18"/>
       <w:r>
         <w:t xml:space="preserve"> </w:t>
       </w:r>
@@ -12797,13 +12798,13 @@
       <w:pPr>
         <w:pStyle w:val="PSI-Ttulo3"/>
       </w:pPr>
-      <w:bookmarkStart w:id="19" w:name="_Toc36303960"/>
-      <w:bookmarkStart w:id="20" w:name="_Toc42112975"/>
+      <w:bookmarkStart w:id="18" w:name="_Toc36303960"/>
+      <w:bookmarkStart w:id="19" w:name="_Toc42112975"/>
       <w:r>
         <w:t>Evaluación de la Prueba</w:t>
       </w:r>
+      <w:bookmarkEnd w:id="18"/>
       <w:bookmarkEnd w:id="19"/>
-      <w:bookmarkEnd w:id="20"/>
       <w:r>
         <w:t xml:space="preserve"> </w:t>
       </w:r>
@@ -14471,16 +14472,16 @@
           <w:szCs w:val="28"/>
         </w:rPr>
       </w:pPr>
-      <w:bookmarkStart w:id="21" w:name="_Toc36303949"/>
-      <w:bookmarkStart w:id="22" w:name="_Toc42112976"/>
+      <w:bookmarkStart w:id="20" w:name="_Toc36303949"/>
+      <w:bookmarkStart w:id="21" w:name="_Toc42112976"/>
       <w:r>
         <w:t>Caso de Prueba P00</w:t>
       </w:r>
-      <w:bookmarkEnd w:id="21"/>
+      <w:bookmarkEnd w:id="20"/>
       <w:r>
         <w:t>5</w:t>
       </w:r>
-      <w:bookmarkEnd w:id="22"/>
+      <w:bookmarkEnd w:id="21"/>
     </w:p>
     <w:p>
       <w:r>
@@ -14491,13 +14492,13 @@
       <w:pPr>
         <w:pStyle w:val="PSI-Ttulo3"/>
       </w:pPr>
-      <w:bookmarkStart w:id="23" w:name="_Toc36303950"/>
-      <w:bookmarkStart w:id="24" w:name="_Toc42112977"/>
+      <w:bookmarkStart w:id="22" w:name="_Toc36303950"/>
+      <w:bookmarkStart w:id="23" w:name="_Toc42112977"/>
       <w:r>
         <w:t>Descripción</w:t>
       </w:r>
+      <w:bookmarkEnd w:id="22"/>
       <w:bookmarkEnd w:id="23"/>
-      <w:bookmarkEnd w:id="24"/>
       <w:r>
         <w:t xml:space="preserve"> </w:t>
       </w:r>
@@ -14520,13 +14521,13 @@
       <w:pPr>
         <w:pStyle w:val="PSI-Ttulo3"/>
       </w:pPr>
-      <w:bookmarkStart w:id="25" w:name="_Toc36303951"/>
-      <w:bookmarkStart w:id="26" w:name="_Toc42112978"/>
+      <w:bookmarkStart w:id="24" w:name="_Toc36303951"/>
+      <w:bookmarkStart w:id="25" w:name="_Toc42112978"/>
       <w:r>
         <w:t>Evaluación de la Prueba</w:t>
       </w:r>
+      <w:bookmarkEnd w:id="24"/>
       <w:bookmarkEnd w:id="25"/>
-      <w:bookmarkEnd w:id="26"/>
       <w:r>
         <w:t xml:space="preserve"> </w:t>
       </w:r>
@@ -15743,13 +15744,13 @@
       <w:pPr>
         <w:pStyle w:val="PSI-Ttulo2"/>
       </w:pPr>
-      <w:bookmarkStart w:id="27" w:name="_Toc36303961"/>
-      <w:bookmarkStart w:id="28" w:name="_Toc42112979"/>
+      <w:bookmarkStart w:id="26" w:name="_Toc36303961"/>
+      <w:bookmarkStart w:id="27" w:name="_Toc42112979"/>
       <w:r>
         <w:t>Caso de Prueba P006</w:t>
       </w:r>
+      <w:bookmarkEnd w:id="26"/>
       <w:bookmarkEnd w:id="27"/>
-      <w:bookmarkEnd w:id="28"/>
     </w:p>
     <w:p>
       <w:pPr>
@@ -15765,13 +15766,13 @@
       <w:pPr>
         <w:pStyle w:val="PSI-Ttulo3"/>
       </w:pPr>
-      <w:bookmarkStart w:id="29" w:name="_Toc36303962"/>
-      <w:bookmarkStart w:id="30" w:name="_Toc42112980"/>
+      <w:bookmarkStart w:id="28" w:name="_Toc36303962"/>
+      <w:bookmarkStart w:id="29" w:name="_Toc42112980"/>
       <w:r>
         <w:t>Descripción</w:t>
       </w:r>
+      <w:bookmarkEnd w:id="28"/>
       <w:bookmarkEnd w:id="29"/>
-      <w:bookmarkEnd w:id="30"/>
       <w:r>
         <w:t xml:space="preserve"> </w:t>
       </w:r>
@@ -15811,13 +15812,13 @@
       <w:pPr>
         <w:pStyle w:val="PSI-Ttulo3"/>
       </w:pPr>
-      <w:bookmarkStart w:id="31" w:name="_Toc36303963"/>
-      <w:bookmarkStart w:id="32" w:name="_Toc42112981"/>
+      <w:bookmarkStart w:id="30" w:name="_Toc36303963"/>
+      <w:bookmarkStart w:id="31" w:name="_Toc42112981"/>
       <w:r>
         <w:t>Evaluación de la Prueba</w:t>
       </w:r>
+      <w:bookmarkEnd w:id="30"/>
       <w:bookmarkEnd w:id="31"/>
-      <w:bookmarkEnd w:id="32"/>
       <w:r>
         <w:t xml:space="preserve"> </w:t>
       </w:r>
@@ -16989,12 +16990,12 @@
       <w:pPr>
         <w:pStyle w:val="PSI-Ttulo2"/>
       </w:pPr>
-      <w:bookmarkStart w:id="33" w:name="_Toc42112982"/>
+      <w:bookmarkStart w:id="32" w:name="_Toc42112982"/>
       <w:r>
         <w:lastRenderedPageBreak/>
         <w:t>Caso de Prueba P007</w:t>
       </w:r>
-      <w:bookmarkEnd w:id="33"/>
+      <w:bookmarkEnd w:id="32"/>
     </w:p>
     <w:p>
       <w:pPr>
@@ -17010,11 +17011,11 @@
       <w:pPr>
         <w:pStyle w:val="PSI-Ttulo3"/>
       </w:pPr>
-      <w:bookmarkStart w:id="34" w:name="_Toc42112983"/>
+      <w:bookmarkStart w:id="33" w:name="_Toc42112983"/>
       <w:r>
         <w:t>Descripción</w:t>
       </w:r>
-      <w:bookmarkEnd w:id="34"/>
+      <w:bookmarkEnd w:id="33"/>
       <w:r>
         <w:t xml:space="preserve"> </w:t>
       </w:r>
@@ -17042,11 +17043,11 @@
       <w:pPr>
         <w:pStyle w:val="PSI-Ttulo3"/>
       </w:pPr>
-      <w:bookmarkStart w:id="35" w:name="_Toc42112984"/>
+      <w:bookmarkStart w:id="34" w:name="_Toc42112984"/>
       <w:r>
         <w:t>Evaluación de la Prueba</w:t>
       </w:r>
-      <w:bookmarkEnd w:id="35"/>
+      <w:bookmarkEnd w:id="34"/>
       <w:r>
         <w:t xml:space="preserve"> </w:t>
       </w:r>
@@ -18213,16 +18214,16 @@
           <w:szCs w:val="28"/>
         </w:rPr>
       </w:pPr>
-      <w:bookmarkStart w:id="36" w:name="_Toc36303964"/>
-      <w:bookmarkStart w:id="37" w:name="_Toc42112985"/>
+      <w:bookmarkStart w:id="35" w:name="_Toc36303964"/>
+      <w:bookmarkStart w:id="36" w:name="_Toc42112985"/>
       <w:r>
         <w:t>Caso de Prueba P00</w:t>
       </w:r>
-      <w:bookmarkEnd w:id="36"/>
+      <w:bookmarkEnd w:id="35"/>
       <w:r>
         <w:t>8</w:t>
       </w:r>
-      <w:bookmarkEnd w:id="37"/>
+      <w:bookmarkEnd w:id="36"/>
     </w:p>
     <w:p>
       <w:pPr>
@@ -18233,13 +18234,13 @@
       <w:pPr>
         <w:pStyle w:val="PSI-Ttulo3"/>
       </w:pPr>
-      <w:bookmarkStart w:id="38" w:name="_Toc36303965"/>
-      <w:bookmarkStart w:id="39" w:name="_Toc42112986"/>
+      <w:bookmarkStart w:id="37" w:name="_Toc36303965"/>
+      <w:bookmarkStart w:id="38" w:name="_Toc42112986"/>
       <w:r>
         <w:t>Descripción</w:t>
       </w:r>
+      <w:bookmarkEnd w:id="37"/>
       <w:bookmarkEnd w:id="38"/>
-      <w:bookmarkEnd w:id="39"/>
       <w:r>
         <w:t xml:space="preserve"> </w:t>
       </w:r>
@@ -18259,13 +18260,13 @@
       <w:pPr>
         <w:pStyle w:val="PSI-Ttulo3"/>
       </w:pPr>
-      <w:bookmarkStart w:id="40" w:name="_Toc36303966"/>
-      <w:bookmarkStart w:id="41" w:name="_Toc42112987"/>
+      <w:bookmarkStart w:id="39" w:name="_Toc36303966"/>
+      <w:bookmarkStart w:id="40" w:name="_Toc42112987"/>
       <w:r>
         <w:t>Evaluación de la Prueba</w:t>
       </w:r>
+      <w:bookmarkEnd w:id="39"/>
       <w:bookmarkEnd w:id="40"/>
-      <w:bookmarkEnd w:id="41"/>
       <w:r>
         <w:t xml:space="preserve"> </w:t>
       </w:r>
@@ -20409,17 +20410,17 @@
           <w:szCs w:val="28"/>
         </w:rPr>
       </w:pPr>
-      <w:bookmarkStart w:id="42" w:name="_Toc36303967"/>
-      <w:bookmarkStart w:id="43" w:name="_Toc42112988"/>
+      <w:bookmarkStart w:id="41" w:name="_Toc36303967"/>
+      <w:bookmarkStart w:id="42" w:name="_Toc42112988"/>
       <w:r>
         <w:lastRenderedPageBreak/>
         <w:t>Caso de Prueba P00</w:t>
       </w:r>
-      <w:bookmarkEnd w:id="42"/>
+      <w:bookmarkEnd w:id="41"/>
       <w:r>
         <w:t>9</w:t>
       </w:r>
-      <w:bookmarkEnd w:id="43"/>
+      <w:bookmarkEnd w:id="42"/>
     </w:p>
     <w:p>
       <w:pPr>
@@ -20430,13 +20431,13 @@
       <w:pPr>
         <w:pStyle w:val="PSI-Ttulo3"/>
       </w:pPr>
-      <w:bookmarkStart w:id="44" w:name="_Toc36303968"/>
-      <w:bookmarkStart w:id="45" w:name="_Toc42112989"/>
+      <w:bookmarkStart w:id="43" w:name="_Toc36303968"/>
+      <w:bookmarkStart w:id="44" w:name="_Toc42112989"/>
       <w:r>
         <w:t>Descripción</w:t>
       </w:r>
+      <w:bookmarkEnd w:id="43"/>
       <w:bookmarkEnd w:id="44"/>
-      <w:bookmarkEnd w:id="45"/>
       <w:r>
         <w:t xml:space="preserve"> </w:t>
       </w:r>
@@ -20456,13 +20457,13 @@
       <w:pPr>
         <w:pStyle w:val="PSI-Ttulo3"/>
       </w:pPr>
-      <w:bookmarkStart w:id="46" w:name="_Toc36303969"/>
-      <w:bookmarkStart w:id="47" w:name="_Toc42112990"/>
+      <w:bookmarkStart w:id="45" w:name="_Toc36303969"/>
+      <w:bookmarkStart w:id="46" w:name="_Toc42112990"/>
       <w:r>
         <w:t>Evaluación de la Prueba</w:t>
       </w:r>
+      <w:bookmarkEnd w:id="45"/>
       <w:bookmarkEnd w:id="46"/>
-      <w:bookmarkEnd w:id="47"/>
       <w:r>
         <w:t xml:space="preserve"> </w:t>
       </w:r>
@@ -21987,11 +21988,11 @@
           <w:szCs w:val="28"/>
         </w:rPr>
       </w:pPr>
-      <w:bookmarkStart w:id="48" w:name="_Toc42112991"/>
+      <w:bookmarkStart w:id="47" w:name="_Toc42112991"/>
       <w:r>
         <w:t>Caso de Prueba P010</w:t>
       </w:r>
-      <w:bookmarkEnd w:id="48"/>
+      <w:bookmarkEnd w:id="47"/>
     </w:p>
     <w:p>
       <w:pPr>
@@ -22002,11 +22003,11 @@
       <w:pPr>
         <w:pStyle w:val="PSI-Ttulo3"/>
       </w:pPr>
-      <w:bookmarkStart w:id="49" w:name="_Toc42112992"/>
+      <w:bookmarkStart w:id="48" w:name="_Toc42112992"/>
       <w:r>
         <w:t>Descripción</w:t>
       </w:r>
-      <w:bookmarkEnd w:id="49"/>
+      <w:bookmarkEnd w:id="48"/>
       <w:r>
         <w:t xml:space="preserve"> </w:t>
       </w:r>
@@ -22045,11 +22046,11 @@
       <w:pPr>
         <w:pStyle w:val="PSI-Ttulo3"/>
       </w:pPr>
-      <w:bookmarkStart w:id="50" w:name="_Toc42112993"/>
+      <w:bookmarkStart w:id="49" w:name="_Toc42112993"/>
       <w:r>
         <w:t>Evaluación de la Prueba</w:t>
       </w:r>
-      <w:bookmarkEnd w:id="50"/>
+      <w:bookmarkEnd w:id="49"/>
       <w:r>
         <w:t xml:space="preserve"> </w:t>
       </w:r>
@@ -23600,11 +23601,11 @@
           <w:szCs w:val="28"/>
         </w:rPr>
       </w:pPr>
-      <w:bookmarkStart w:id="51" w:name="_Toc42112994"/>
+      <w:bookmarkStart w:id="50" w:name="_Toc42112994"/>
       <w:r>
         <w:t>Caso de Prueba P011</w:t>
       </w:r>
-      <w:bookmarkEnd w:id="51"/>
+      <w:bookmarkEnd w:id="50"/>
     </w:p>
     <w:p>
       <w:pPr>
@@ -23615,11 +23616,11 @@
       <w:pPr>
         <w:pStyle w:val="PSI-Ttulo3"/>
       </w:pPr>
-      <w:bookmarkStart w:id="52" w:name="_Toc42112995"/>
+      <w:bookmarkStart w:id="51" w:name="_Toc42112995"/>
       <w:r>
         <w:t>Descripción</w:t>
       </w:r>
-      <w:bookmarkEnd w:id="52"/>
+      <w:bookmarkEnd w:id="51"/>
       <w:r>
         <w:t xml:space="preserve"> </w:t>
       </w:r>
@@ -23651,11 +23652,11 @@
       <w:pPr>
         <w:pStyle w:val="PSI-Ttulo3"/>
       </w:pPr>
-      <w:bookmarkStart w:id="53" w:name="_Toc42112996"/>
+      <w:bookmarkStart w:id="52" w:name="_Toc42112996"/>
       <w:r>
         <w:t>Evaluación de la Prueba</w:t>
       </w:r>
-      <w:bookmarkEnd w:id="53"/>
+      <w:bookmarkEnd w:id="52"/>
       <w:r>
         <w:t xml:space="preserve"> </w:t>
       </w:r>
@@ -25245,11 +25246,11 @@
           <w:szCs w:val="28"/>
         </w:rPr>
       </w:pPr>
-      <w:bookmarkStart w:id="54" w:name="_Toc42112997"/>
+      <w:bookmarkStart w:id="53" w:name="_Toc42112997"/>
       <w:r>
         <w:t>Caso de Prueba P012</w:t>
       </w:r>
-      <w:bookmarkEnd w:id="54"/>
+      <w:bookmarkEnd w:id="53"/>
     </w:p>
     <w:p>
       <w:pPr>
@@ -25260,11 +25261,11 @@
       <w:pPr>
         <w:pStyle w:val="PSI-Ttulo3"/>
       </w:pPr>
-      <w:bookmarkStart w:id="55" w:name="_Toc42112998"/>
+      <w:bookmarkStart w:id="54" w:name="_Toc42112998"/>
       <w:r>
         <w:t>Descripción</w:t>
       </w:r>
-      <w:bookmarkEnd w:id="55"/>
+      <w:bookmarkEnd w:id="54"/>
       <w:r>
         <w:t xml:space="preserve"> </w:t>
       </w:r>
@@ -25284,11 +25285,11 @@
       <w:pPr>
         <w:pStyle w:val="PSI-Ttulo3"/>
       </w:pPr>
-      <w:bookmarkStart w:id="56" w:name="_Toc42112999"/>
+      <w:bookmarkStart w:id="55" w:name="_Toc42112999"/>
       <w:r>
         <w:t>Evaluación de la Prueba</w:t>
       </w:r>
-      <w:bookmarkEnd w:id="56"/>
+      <w:bookmarkEnd w:id="55"/>
       <w:r>
         <w:t xml:space="preserve"> </w:t>
       </w:r>
@@ -26942,11 +26943,11 @@
           <w:szCs w:val="28"/>
         </w:rPr>
       </w:pPr>
-      <w:bookmarkStart w:id="57" w:name="_Toc42113000"/>
+      <w:bookmarkStart w:id="56" w:name="_Toc42113000"/>
       <w:r>
         <w:t>Caso de Prueba P013</w:t>
       </w:r>
-      <w:bookmarkEnd w:id="57"/>
+      <w:bookmarkEnd w:id="56"/>
     </w:p>
     <w:p>
       <w:pPr>
@@ -26957,11 +26958,11 @@
       <w:pPr>
         <w:pStyle w:val="PSI-Ttulo3"/>
       </w:pPr>
-      <w:bookmarkStart w:id="58" w:name="_Toc42113001"/>
+      <w:bookmarkStart w:id="57" w:name="_Toc42113001"/>
       <w:r>
         <w:t>Descripción</w:t>
       </w:r>
-      <w:bookmarkEnd w:id="58"/>
+      <w:bookmarkEnd w:id="57"/>
       <w:r>
         <w:t xml:space="preserve"> </w:t>
       </w:r>
@@ -26981,11 +26982,11 @@
       <w:pPr>
         <w:pStyle w:val="PSI-Ttulo3"/>
       </w:pPr>
-      <w:bookmarkStart w:id="59" w:name="_Toc42113002"/>
+      <w:bookmarkStart w:id="58" w:name="_Toc42113002"/>
       <w:r>
         <w:t>Evaluación de la Prueba</w:t>
       </w:r>
-      <w:bookmarkEnd w:id="59"/>
+      <w:bookmarkEnd w:id="58"/>
       <w:r>
         <w:t xml:space="preserve"> </w:t>
       </w:r>
@@ -28654,14 +28655,14 @@
       <w:pPr>
         <w:pStyle w:val="PSI-Ttulo2"/>
       </w:pPr>
-      <w:bookmarkStart w:id="60" w:name="_Toc36303970"/>
-      <w:bookmarkStart w:id="61" w:name="_Toc42113003"/>
+      <w:bookmarkStart w:id="59" w:name="_Toc36303970"/>
+      <w:bookmarkStart w:id="60" w:name="_Toc42113003"/>
       <w:r>
         <w:lastRenderedPageBreak/>
         <w:t>Evaluación final de la Prueba 01 - Inicial</w:t>
       </w:r>
+      <w:bookmarkEnd w:id="59"/>
       <w:bookmarkEnd w:id="60"/>
-      <w:bookmarkEnd w:id="61"/>
     </w:p>
     <w:p>
       <w:r>
@@ -28703,18 +28704,18 @@
           <w:bCs w:val="0"/>
         </w:rPr>
       </w:pPr>
-      <w:bookmarkStart w:id="62" w:name="_Toc36303971"/>
-      <w:bookmarkStart w:id="63" w:name="_Toc42113004"/>
+      <w:bookmarkStart w:id="61" w:name="_Toc36303971"/>
+      <w:bookmarkStart w:id="62" w:name="_Toc42113004"/>
       <w:r>
         <w:rPr>
           <w:bCs w:val="0"/>
         </w:rPr>
         <w:t>Casos de Prueba: Prueba 02 - Regresión</w:t>
       </w:r>
+      <w:bookmarkEnd w:id="61"/>
       <w:bookmarkEnd w:id="62"/>
-      <w:bookmarkEnd w:id="63"/>
     </w:p>
-    <w:bookmarkEnd w:id="2"/>
+    <w:bookmarkEnd w:id="1"/>
     <w:p>
       <w:pPr>
         <w:pStyle w:val="PSI-Ttulo1"/>
@@ -28733,11 +28734,11 @@
           <w:szCs w:val="28"/>
         </w:rPr>
       </w:pPr>
-      <w:bookmarkStart w:id="64" w:name="_Toc42113005"/>
+      <w:bookmarkStart w:id="63" w:name="_Toc42113005"/>
       <w:r>
         <w:t>Caso de Prueba P001</w:t>
       </w:r>
-      <w:bookmarkEnd w:id="64"/>
+      <w:bookmarkEnd w:id="63"/>
     </w:p>
     <w:p>
       <w:r>
@@ -28748,11 +28749,11 @@
       <w:pPr>
         <w:pStyle w:val="PSI-Ttulo3"/>
       </w:pPr>
-      <w:bookmarkStart w:id="65" w:name="_Toc42113006"/>
+      <w:bookmarkStart w:id="64" w:name="_Toc42113006"/>
       <w:r>
         <w:t>Descripción</w:t>
       </w:r>
-      <w:bookmarkEnd w:id="65"/>
+      <w:bookmarkEnd w:id="64"/>
       <w:r>
         <w:t xml:space="preserve"> </w:t>
       </w:r>
@@ -28775,11 +28776,11 @@
       <w:pPr>
         <w:pStyle w:val="PSI-Ttulo3"/>
       </w:pPr>
-      <w:bookmarkStart w:id="66" w:name="_Toc42113007"/>
+      <w:bookmarkStart w:id="65" w:name="_Toc42113007"/>
       <w:r>
         <w:t>Evaluación de la Prueba</w:t>
       </w:r>
-      <w:bookmarkEnd w:id="66"/>
+      <w:bookmarkEnd w:id="65"/>
       <w:r>
         <w:t xml:space="preserve"> </w:t>
       </w:r>
@@ -29895,11 +29896,11 @@
           <w:szCs w:val="28"/>
         </w:rPr>
       </w:pPr>
-      <w:bookmarkStart w:id="67" w:name="_Toc42113008"/>
+      <w:bookmarkStart w:id="66" w:name="_Toc42113008"/>
       <w:r>
         <w:t>Caso de Prueba P002</w:t>
       </w:r>
-      <w:bookmarkEnd w:id="67"/>
+      <w:bookmarkEnd w:id="66"/>
     </w:p>
     <w:p>
       <w:r>
@@ -29915,11 +29916,11 @@
       <w:pPr>
         <w:pStyle w:val="PSI-Ttulo3"/>
       </w:pPr>
-      <w:bookmarkStart w:id="68" w:name="_Toc42113009"/>
+      <w:bookmarkStart w:id="67" w:name="_Toc42113009"/>
       <w:r>
         <w:t>Descripción</w:t>
       </w:r>
-      <w:bookmarkEnd w:id="68"/>
+      <w:bookmarkEnd w:id="67"/>
       <w:r>
         <w:t xml:space="preserve"> </w:t>
       </w:r>
@@ -29944,11 +29945,11 @@
       <w:pPr>
         <w:pStyle w:val="PSI-Ttulo3"/>
       </w:pPr>
-      <w:bookmarkStart w:id="69" w:name="_Toc42113010"/>
+      <w:bookmarkStart w:id="68" w:name="_Toc42113010"/>
       <w:r>
         <w:t>Evaluación de la Prueba</w:t>
       </w:r>
-      <w:bookmarkEnd w:id="69"/>
+      <w:bookmarkEnd w:id="68"/>
       <w:r>
         <w:t xml:space="preserve"> </w:t>
       </w:r>
@@ -32761,21 +32762,21 @@
           <w:szCs w:val="28"/>
         </w:rPr>
       </w:pPr>
-      <w:bookmarkStart w:id="70" w:name="_Toc42113011"/>
+      <w:bookmarkStart w:id="69" w:name="_Toc42113011"/>
       <w:r>
         <w:t>Caso de Prueba P003</w:t>
       </w:r>
-      <w:bookmarkEnd w:id="70"/>
+      <w:bookmarkEnd w:id="69"/>
     </w:p>
     <w:p>
       <w:pPr>
         <w:pStyle w:val="PSI-Ttulo3"/>
       </w:pPr>
-      <w:bookmarkStart w:id="71" w:name="_Toc42113012"/>
+      <w:bookmarkStart w:id="70" w:name="_Toc42113012"/>
       <w:r>
         <w:t>Descripción</w:t>
       </w:r>
-      <w:bookmarkEnd w:id="71"/>
+      <w:bookmarkEnd w:id="70"/>
       <w:r>
         <w:t xml:space="preserve"> </w:t>
       </w:r>
@@ -32795,11 +32796,11 @@
       <w:pPr>
         <w:pStyle w:val="PSI-Ttulo3"/>
       </w:pPr>
-      <w:bookmarkStart w:id="72" w:name="_Toc42113013"/>
+      <w:bookmarkStart w:id="71" w:name="_Toc42113013"/>
       <w:r>
         <w:t>Evaluación de la Prueba</w:t>
       </w:r>
-      <w:bookmarkEnd w:id="72"/>
+      <w:bookmarkEnd w:id="71"/>
       <w:r>
         <w:t xml:space="preserve"> </w:t>
       </w:r>
@@ -34976,11 +34977,11 @@
           <w:szCs w:val="28"/>
         </w:rPr>
       </w:pPr>
-      <w:bookmarkStart w:id="73" w:name="_Toc42113014"/>
+      <w:bookmarkStart w:id="72" w:name="_Toc42113014"/>
       <w:r>
         <w:t>Caso de Prueba P004</w:t>
       </w:r>
-      <w:bookmarkEnd w:id="73"/>
+      <w:bookmarkEnd w:id="72"/>
     </w:p>
     <w:p>
       <w:pPr>
@@ -34991,11 +34992,11 @@
       <w:pPr>
         <w:pStyle w:val="PSI-Ttulo3"/>
       </w:pPr>
-      <w:bookmarkStart w:id="74" w:name="_Toc42113015"/>
+      <w:bookmarkStart w:id="73" w:name="_Toc42113015"/>
       <w:r>
         <w:t>Descripción</w:t>
       </w:r>
-      <w:bookmarkEnd w:id="74"/>
+      <w:bookmarkEnd w:id="73"/>
       <w:r>
         <w:t xml:space="preserve"> </w:t>
       </w:r>
@@ -35015,11 +35016,11 @@
       <w:pPr>
         <w:pStyle w:val="PSI-Ttulo3"/>
       </w:pPr>
-      <w:bookmarkStart w:id="75" w:name="_Toc42113016"/>
+      <w:bookmarkStart w:id="74" w:name="_Toc42113016"/>
       <w:r>
         <w:t>Evaluación de la Prueba</w:t>
       </w:r>
-      <w:bookmarkEnd w:id="75"/>
+      <w:bookmarkEnd w:id="74"/>
       <w:r>
         <w:t xml:space="preserve"> </w:t>
       </w:r>
@@ -36571,11 +36572,11 @@
           <w:szCs w:val="28"/>
         </w:rPr>
       </w:pPr>
-      <w:bookmarkStart w:id="76" w:name="_Toc42113017"/>
+      <w:bookmarkStart w:id="75" w:name="_Toc42113017"/>
       <w:r>
         <w:t>Caso de Prueba P005</w:t>
       </w:r>
-      <w:bookmarkEnd w:id="76"/>
+      <w:bookmarkEnd w:id="75"/>
     </w:p>
     <w:p>
       <w:r>
@@ -36586,11 +36587,11 @@
       <w:pPr>
         <w:pStyle w:val="PSI-Ttulo3"/>
       </w:pPr>
-      <w:bookmarkStart w:id="77" w:name="_Toc42113018"/>
+      <w:bookmarkStart w:id="76" w:name="_Toc42113018"/>
       <w:r>
         <w:t>Descripción</w:t>
       </w:r>
-      <w:bookmarkEnd w:id="77"/>
+      <w:bookmarkEnd w:id="76"/>
       <w:r>
         <w:t xml:space="preserve"> </w:t>
       </w:r>
@@ -36613,11 +36614,11 @@
       <w:pPr>
         <w:pStyle w:val="PSI-Ttulo3"/>
       </w:pPr>
-      <w:bookmarkStart w:id="78" w:name="_Toc42113019"/>
+      <w:bookmarkStart w:id="77" w:name="_Toc42113019"/>
       <w:r>
         <w:t>Evaluación de la Prueba</w:t>
       </w:r>
-      <w:bookmarkEnd w:id="78"/>
+      <w:bookmarkEnd w:id="77"/>
       <w:r>
         <w:t xml:space="preserve"> </w:t>
       </w:r>
@@ -37775,11 +37776,11 @@
       <w:pPr>
         <w:pStyle w:val="PSI-Ttulo2"/>
       </w:pPr>
-      <w:bookmarkStart w:id="79" w:name="_Toc42113020"/>
+      <w:bookmarkStart w:id="78" w:name="_Toc42113020"/>
       <w:r>
         <w:t>Caso de Prueba P006</w:t>
       </w:r>
-      <w:bookmarkEnd w:id="79"/>
+      <w:bookmarkEnd w:id="78"/>
     </w:p>
     <w:p>
       <w:pPr>
@@ -37795,11 +37796,11 @@
       <w:pPr>
         <w:pStyle w:val="PSI-Ttulo3"/>
       </w:pPr>
-      <w:bookmarkStart w:id="80" w:name="_Toc42113021"/>
+      <w:bookmarkStart w:id="79" w:name="_Toc42113021"/>
       <w:r>
         <w:t>Descripción</w:t>
       </w:r>
-      <w:bookmarkEnd w:id="80"/>
+      <w:bookmarkEnd w:id="79"/>
       <w:r>
         <w:t xml:space="preserve"> </w:t>
       </w:r>
@@ -37828,11 +37829,11 @@
       <w:pPr>
         <w:pStyle w:val="PSI-Ttulo3"/>
       </w:pPr>
-      <w:bookmarkStart w:id="81" w:name="_Toc42113022"/>
+      <w:bookmarkStart w:id="80" w:name="_Toc42113022"/>
       <w:r>
         <w:t>Evaluación de la Prueba</w:t>
       </w:r>
-      <w:bookmarkEnd w:id="81"/>
+      <w:bookmarkEnd w:id="80"/>
       <w:r>
         <w:t xml:space="preserve"> </w:t>
       </w:r>
@@ -38958,11 +38959,11 @@
       <w:pPr>
         <w:pStyle w:val="PSI-Ttulo2"/>
       </w:pPr>
-      <w:bookmarkStart w:id="82" w:name="_Toc42113023"/>
+      <w:bookmarkStart w:id="81" w:name="_Toc42113023"/>
       <w:r>
         <w:t>Caso de Prueba P007</w:t>
       </w:r>
-      <w:bookmarkEnd w:id="82"/>
+      <w:bookmarkEnd w:id="81"/>
     </w:p>
     <w:p>
       <w:pPr>
@@ -38978,11 +38979,11 @@
       <w:pPr>
         <w:pStyle w:val="PSI-Ttulo3"/>
       </w:pPr>
-      <w:bookmarkStart w:id="83" w:name="_Toc42113024"/>
+      <w:bookmarkStart w:id="82" w:name="_Toc42113024"/>
       <w:r>
         <w:t>Descripción</w:t>
       </w:r>
-      <w:bookmarkEnd w:id="83"/>
+      <w:bookmarkEnd w:id="82"/>
       <w:r>
         <w:t xml:space="preserve"> </w:t>
       </w:r>
@@ -39010,11 +39011,11 @@
       <w:pPr>
         <w:pStyle w:val="PSI-Ttulo3"/>
       </w:pPr>
-      <w:bookmarkStart w:id="84" w:name="_Toc42113025"/>
+      <w:bookmarkStart w:id="83" w:name="_Toc42113025"/>
       <w:r>
         <w:t>Evaluación de la Prueba</w:t>
       </w:r>
-      <w:bookmarkEnd w:id="84"/>
+      <w:bookmarkEnd w:id="83"/>
       <w:r>
         <w:t xml:space="preserve"> </w:t>
       </w:r>
@@ -40148,11 +40149,11 @@
           <w:szCs w:val="28"/>
         </w:rPr>
       </w:pPr>
-      <w:bookmarkStart w:id="85" w:name="_Toc42113026"/>
+      <w:bookmarkStart w:id="84" w:name="_Toc42113026"/>
       <w:r>
         <w:t>Caso de Prueba P008</w:t>
       </w:r>
-      <w:bookmarkEnd w:id="85"/>
+      <w:bookmarkEnd w:id="84"/>
     </w:p>
     <w:p>
       <w:pPr>
@@ -40163,11 +40164,11 @@
       <w:pPr>
         <w:pStyle w:val="PSI-Ttulo3"/>
       </w:pPr>
-      <w:bookmarkStart w:id="86" w:name="_Toc42113027"/>
+      <w:bookmarkStart w:id="85" w:name="_Toc42113027"/>
       <w:r>
         <w:t>Descripción</w:t>
       </w:r>
-      <w:bookmarkEnd w:id="86"/>
+      <w:bookmarkEnd w:id="85"/>
       <w:r>
         <w:t xml:space="preserve"> </w:t>
       </w:r>
@@ -40187,11 +40188,11 @@
       <w:pPr>
         <w:pStyle w:val="PSI-Ttulo3"/>
       </w:pPr>
-      <w:bookmarkStart w:id="87" w:name="_Toc42113028"/>
+      <w:bookmarkStart w:id="86" w:name="_Toc42113028"/>
       <w:r>
         <w:t>Evaluación de la Prueba</w:t>
       </w:r>
-      <w:bookmarkEnd w:id="87"/>
+      <w:bookmarkEnd w:id="86"/>
       <w:r>
         <w:t xml:space="preserve"> </w:t>
       </w:r>
@@ -42185,12 +42186,12 @@
           <w:szCs w:val="28"/>
         </w:rPr>
       </w:pPr>
-      <w:bookmarkStart w:id="88" w:name="_Toc42113029"/>
+      <w:bookmarkStart w:id="87" w:name="_Toc42113029"/>
       <w:r>
         <w:lastRenderedPageBreak/>
         <w:t>Caso de Prueba P009</w:t>
       </w:r>
-      <w:bookmarkEnd w:id="88"/>
+      <w:bookmarkEnd w:id="87"/>
     </w:p>
     <w:p>
       <w:pPr>
@@ -42201,11 +42202,11 @@
       <w:pPr>
         <w:pStyle w:val="PSI-Ttulo3"/>
       </w:pPr>
-      <w:bookmarkStart w:id="89" w:name="_Toc42113030"/>
+      <w:bookmarkStart w:id="88" w:name="_Toc42113030"/>
       <w:r>
         <w:t>Descripción</w:t>
       </w:r>
-      <w:bookmarkEnd w:id="89"/>
+      <w:bookmarkEnd w:id="88"/>
       <w:r>
         <w:t xml:space="preserve"> </w:t>
       </w:r>
@@ -42225,11 +42226,11 @@
       <w:pPr>
         <w:pStyle w:val="PSI-Ttulo3"/>
       </w:pPr>
-      <w:bookmarkStart w:id="90" w:name="_Toc42113031"/>
+      <w:bookmarkStart w:id="89" w:name="_Toc42113031"/>
       <w:r>
         <w:t>Evaluación de la Prueba</w:t>
       </w:r>
-      <w:bookmarkEnd w:id="90"/>
+      <w:bookmarkEnd w:id="89"/>
       <w:r>
         <w:t xml:space="preserve"> </w:t>
       </w:r>
@@ -43704,11 +43705,11 @@
           <w:szCs w:val="28"/>
         </w:rPr>
       </w:pPr>
-      <w:bookmarkStart w:id="91" w:name="_Toc42113032"/>
+      <w:bookmarkStart w:id="90" w:name="_Toc42113032"/>
       <w:r>
         <w:t>Caso de Prueba P010</w:t>
       </w:r>
-      <w:bookmarkEnd w:id="91"/>
+      <w:bookmarkEnd w:id="90"/>
     </w:p>
     <w:p>
       <w:pPr>
@@ -43719,11 +43720,11 @@
       <w:pPr>
         <w:pStyle w:val="PSI-Ttulo3"/>
       </w:pPr>
-      <w:bookmarkStart w:id="92" w:name="_Toc42113033"/>
+      <w:bookmarkStart w:id="91" w:name="_Toc42113033"/>
       <w:r>
         <w:t>Descripción</w:t>
       </w:r>
-      <w:bookmarkEnd w:id="92"/>
+      <w:bookmarkEnd w:id="91"/>
       <w:r>
         <w:t xml:space="preserve"> </w:t>
       </w:r>
@@ -43747,11 +43748,11 @@
       <w:pPr>
         <w:pStyle w:val="PSI-Ttulo3"/>
       </w:pPr>
-      <w:bookmarkStart w:id="93" w:name="_Toc42113034"/>
+      <w:bookmarkStart w:id="92" w:name="_Toc42113034"/>
       <w:r>
         <w:t>Evaluación de la Prueba</w:t>
       </w:r>
-      <w:bookmarkEnd w:id="93"/>
+      <w:bookmarkEnd w:id="92"/>
       <w:r>
         <w:t xml:space="preserve"> </w:t>
       </w:r>
@@ -44997,6 +44998,7 @@
                 <w:rFonts w:ascii="Arial" w:hAnsi="Arial"/>
                 <w:sz w:val="20"/>
               </w:rPr>
+              <w:lastRenderedPageBreak/>
               <w:t xml:space="preserve">Analista de Sistemas" de la barra desplegable  carrera. </w:t>
             </w:r>
           </w:p>
@@ -45277,11 +45279,11 @@
           <w:szCs w:val="28"/>
         </w:rPr>
       </w:pPr>
-      <w:bookmarkStart w:id="94" w:name="_Toc42113035"/>
+      <w:bookmarkStart w:id="93" w:name="_Toc42113035"/>
       <w:r>
         <w:t>Caso de Prueba P011</w:t>
       </w:r>
-      <w:bookmarkEnd w:id="94"/>
+      <w:bookmarkEnd w:id="93"/>
     </w:p>
     <w:p>
       <w:pPr>
@@ -45292,11 +45294,11 @@
       <w:pPr>
         <w:pStyle w:val="PSI-Ttulo3"/>
       </w:pPr>
-      <w:bookmarkStart w:id="95" w:name="_Toc42113036"/>
+      <w:bookmarkStart w:id="94" w:name="_Toc42113036"/>
       <w:r>
         <w:t>Descripción</w:t>
       </w:r>
-      <w:bookmarkEnd w:id="95"/>
+      <w:bookmarkEnd w:id="94"/>
       <w:r>
         <w:t xml:space="preserve"> </w:t>
       </w:r>
@@ -45316,11 +45318,11 @@
       <w:pPr>
         <w:pStyle w:val="PSI-Ttulo3"/>
       </w:pPr>
-      <w:bookmarkStart w:id="96" w:name="_Toc42113037"/>
+      <w:bookmarkStart w:id="95" w:name="_Toc42113037"/>
       <w:r>
         <w:t>Evaluación de la Prueba</w:t>
       </w:r>
-      <w:bookmarkEnd w:id="96"/>
+      <w:bookmarkEnd w:id="95"/>
       <w:r>
         <w:t xml:space="preserve"> </w:t>
       </w:r>
@@ -46869,11 +46871,11 @@
           <w:szCs w:val="28"/>
         </w:rPr>
       </w:pPr>
-      <w:bookmarkStart w:id="97" w:name="_Toc42113038"/>
+      <w:bookmarkStart w:id="96" w:name="_Toc42113038"/>
       <w:r>
         <w:t>Caso de Prueba P012</w:t>
       </w:r>
-      <w:bookmarkEnd w:id="97"/>
+      <w:bookmarkEnd w:id="96"/>
     </w:p>
     <w:p>
       <w:pPr>
@@ -46884,11 +46886,11 @@
       <w:pPr>
         <w:pStyle w:val="PSI-Ttulo3"/>
       </w:pPr>
-      <w:bookmarkStart w:id="98" w:name="_Toc42113039"/>
+      <w:bookmarkStart w:id="97" w:name="_Toc42113039"/>
       <w:r>
         <w:t>Descripción</w:t>
       </w:r>
-      <w:bookmarkEnd w:id="98"/>
+      <w:bookmarkEnd w:id="97"/>
       <w:r>
         <w:t xml:space="preserve"> </w:t>
       </w:r>
@@ -46908,11 +46910,11 @@
       <w:pPr>
         <w:pStyle w:val="PSI-Ttulo3"/>
       </w:pPr>
-      <w:bookmarkStart w:id="99" w:name="_Toc42113040"/>
+      <w:bookmarkStart w:id="98" w:name="_Toc42113040"/>
       <w:r>
         <w:t>Evaluación de la Prueba</w:t>
       </w:r>
-      <w:bookmarkEnd w:id="99"/>
+      <w:bookmarkEnd w:id="98"/>
       <w:r>
         <w:t xml:space="preserve"> </w:t>
       </w:r>
@@ -48556,11 +48558,11 @@
           <w:szCs w:val="28"/>
         </w:rPr>
       </w:pPr>
-      <w:bookmarkStart w:id="100" w:name="_Toc42113041"/>
+      <w:bookmarkStart w:id="99" w:name="_Toc42113041"/>
       <w:r>
         <w:t>Caso de Prueba P013</w:t>
       </w:r>
-      <w:bookmarkEnd w:id="100"/>
+      <w:bookmarkEnd w:id="99"/>
     </w:p>
     <w:p>
       <w:pPr>
@@ -48571,11 +48573,11 @@
       <w:pPr>
         <w:pStyle w:val="PSI-Ttulo3"/>
       </w:pPr>
-      <w:bookmarkStart w:id="101" w:name="_Toc42113042"/>
+      <w:bookmarkStart w:id="100" w:name="_Toc42113042"/>
       <w:r>
         <w:t>Descripción</w:t>
       </w:r>
-      <w:bookmarkEnd w:id="101"/>
+      <w:bookmarkEnd w:id="100"/>
       <w:r>
         <w:t xml:space="preserve"> </w:t>
       </w:r>
@@ -48595,11 +48597,11 @@
       <w:pPr>
         <w:pStyle w:val="PSI-Ttulo3"/>
       </w:pPr>
-      <w:bookmarkStart w:id="102" w:name="_Toc42113043"/>
+      <w:bookmarkStart w:id="101" w:name="_Toc42113043"/>
       <w:r>
         <w:t>Evaluación de la Prueba</w:t>
       </w:r>
-      <w:bookmarkEnd w:id="102"/>
+      <w:bookmarkEnd w:id="101"/>
       <w:r>
         <w:t xml:space="preserve"> </w:t>
       </w:r>
@@ -50212,13 +50214,13 @@
       <w:pPr>
         <w:pStyle w:val="PSI-Ttulo2"/>
       </w:pPr>
-      <w:bookmarkStart w:id="103" w:name="_Toc36303993"/>
-      <w:bookmarkStart w:id="104" w:name="_Toc42113044"/>
+      <w:bookmarkStart w:id="102" w:name="_Toc36303993"/>
+      <w:bookmarkStart w:id="103" w:name="_Toc42113044"/>
       <w:r>
         <w:t>Evaluación final de la Prueba 02 - Regresión</w:t>
       </w:r>
+      <w:bookmarkEnd w:id="102"/>
       <w:bookmarkEnd w:id="103"/>
-      <w:bookmarkEnd w:id="104"/>
     </w:p>
     <w:p>
       <w:r>
@@ -50235,7 +50237,18 @@
         </w:rPr>
       </w:pPr>
       <w:r>
-        <w:t>El mismo se debe a que se han realizado las correcciones correspondientes a cada uno de los ítems, donde el resultado de la prueba 01- inicial fue fallida y además ya que ninguno de los ítems probados presentó algún tipo de error.</w:t>
+        <w:t>El mismo se debe a que se han realizado las correcciones correspondientes a cada uno de los ítems, do</w:t>
+      </w:r>
+      <w:r>
+        <w:t>nde el resultado de la prueba 01 – inicial</w:t>
+      </w:r>
+      <w:bookmarkStart w:id="104" w:name="_GoBack"/>
+      <w:bookmarkEnd w:id="104"/>
+      <w:r>
+        <w:t xml:space="preserve"> </w:t>
+      </w:r>
+      <w:r>
+        <w:t>fue fallida y además ya que ninguno de los ítems probados presentó algún tipo de error.</w:t>
       </w:r>
     </w:p>
     <w:sectPr>
@@ -50293,6 +50306,7 @@
         <w:dataBinding w:prefixMappings="xmlns:ns0='http://schemas.openxmlformats.org/officeDocument/2006/extended-properties' " w:xpath="/ns0:Properties[1]/ns0:Company[1]" w:storeItemID="{6668398D-A668-4E3E-A5EB-62B293D839F1}"/>
         <w:text/>
       </w:sdtPr>
+      <w:sdtEndPr/>
       <w:sdtContent>
         <w:r>
           <w:rPr>
@@ -50338,6 +50352,7 @@
           <w:docPartUnique/>
         </w:docPartObj>
       </w:sdtPr>
+      <w:sdtEndPr/>
       <w:sdtContent>
         <w:r>
           <w:tab/>
@@ -50383,7 +50398,7 @@
             <w:rFonts w:asciiTheme="majorHAnsi" w:hAnsiTheme="majorHAnsi" w:cstheme="majorHAnsi"/>
             <w:noProof/>
           </w:rPr>
-          <w:t>5</w:t>
+          <w:t>73</w:t>
         </w:r>
         <w:r>
           <w:rPr>
@@ -50449,6 +50464,7 @@
       <w:dataBinding w:prefixMappings="xmlns:ns0='http://purl.org/dc/elements/1.1/' xmlns:ns1='http://schemas.openxmlformats.org/package/2006/metadata/core-properties' " w:xpath="/ns1:coreProperties[1]/ns0:creator[1]" w:storeItemID="{6C3C8BC8-F283-45AE-878A-BAB7291924A1}"/>
       <w:text/>
     </w:sdtPr>
+    <w:sdtEndPr/>
     <w:sdtContent>
       <w:p>
         <w:pPr>
@@ -50505,6 +50521,7 @@
       <w:dataBinding w:prefixMappings="xmlns:ns0='http://schemas.openxmlformats.org/package/2006/metadata/core-properties' xmlns:ns1='http://purl.org/dc/elements/1.1/'" w:xpath="/ns0:coreProperties[1]/ns1:title[1]" w:storeItemID="{6C3C8BC8-F283-45AE-878A-BAB7291924A1}"/>
       <w:text/>
     </w:sdtPr>
+    <w:sdtEndPr/>
     <w:sdtContent>
       <w:p>
         <w:pPr>
@@ -50694,6 +50711,7 @@
         <w:dataBinding w:prefixMappings="xmlns:ns0='http://schemas.openxmlformats.org/package/2006/metadata/core-properties' xmlns:ns1='http://purl.org/dc/elements/1.1/'" w:xpath="/ns0:coreProperties[1]/ns1:subject[1]" w:storeItemID="{6C3C8BC8-F283-45AE-878A-BAB7291924A1}"/>
         <w:text/>
       </w:sdtPr>
+      <w:sdtEndPr/>
       <w:sdtContent>
         <w:r>
           <w:rPr>
@@ -58493,7 +58511,7 @@
 </file>
 
 <file path=customXml/itemProps2.xml><?xml version="1.0" encoding="utf-8"?>
-<ds:datastoreItem xmlns:ds="http://schemas.openxmlformats.org/officeDocument/2006/customXml" ds:itemID="{C8774545-E53E-4EF3-8521-FEC34E4C8784}">
+<ds:datastoreItem xmlns:ds="http://schemas.openxmlformats.org/officeDocument/2006/customXml" ds:itemID="{3DE000D3-203F-46A6-A8A1-E595D474E863}">
   <ds:schemaRefs>
     <ds:schemaRef ds:uri="http://schemas.openxmlformats.org/officeDocument/2006/bibliography"/>
   </ds:schemaRefs>

</xml_diff>